<commit_message>
updated experiment intstructions for new version
</commit_message>
<xml_diff>
--- a/Experiment/Instructions.docx
+++ b/Experiment/Instructions.docx
@@ -1,6 +1,6 @@
 
 <file path=word/document.xml><?xml version="1.0" encoding="utf-8"?>
-<w:document xmlns:wpc="http://schemas.microsoft.com/office/word/2010/wordprocessingCanvas" xmlns:cx="http://schemas.microsoft.com/office/drawing/2014/chartex" xmlns:cx1="http://schemas.microsoft.com/office/drawing/2015/9/8/chartex" xmlns:cx2="http://schemas.microsoft.com/office/drawing/2015/10/21/chartex" xmlns:cx3="http://schemas.microsoft.com/office/drawing/2016/5/9/chartex" xmlns:cx4="http://schemas.microsoft.com/office/drawing/2016/5/10/chartex" xmlns:cx5="http://schemas.microsoft.com/office/drawing/2016/5/11/chartex" xmlns:mc="http://schemas.openxmlformats.org/markup-compatibility/2006" xmlns:o="urn:schemas-microsoft-com:office:office" xmlns:r="http://schemas.openxmlformats.org/officeDocument/2006/relationships" xmlns:m="http://schemas.openxmlformats.org/officeDocument/2006/math" xmlns:v="urn:schemas-microsoft-com:vml" xmlns:wp14="http://schemas.microsoft.com/office/word/2010/wordprocessingDrawing" xmlns:wp="http://schemas.openxmlformats.org/drawingml/2006/wordprocessingDrawing" xmlns:w10="urn:schemas-microsoft-com:office:word" xmlns:w="http://schemas.openxmlformats.org/wordprocessingml/2006/main" xmlns:w14="http://schemas.microsoft.com/office/word/2010/wordml" xmlns:w15="http://schemas.microsoft.com/office/word/2012/wordml" xmlns:w16se="http://schemas.microsoft.com/office/word/2015/wordml/symex" xmlns:wpg="http://schemas.microsoft.com/office/word/2010/wordprocessingGroup" xmlns:wpi="http://schemas.microsoft.com/office/word/2010/wordprocessingInk" xmlns:wne="http://schemas.microsoft.com/office/word/2006/wordml" xmlns:wps="http://schemas.microsoft.com/office/word/2010/wordprocessingShape" mc:Ignorable="w14 w15 w16se wp14">
+<w:document xmlns:wpc="http://schemas.microsoft.com/office/word/2010/wordprocessingCanvas" xmlns:cx="http://schemas.microsoft.com/office/drawing/2014/chartex" xmlns:cx1="http://schemas.microsoft.com/office/drawing/2015/9/8/chartex" xmlns:cx2="http://schemas.microsoft.com/office/drawing/2015/10/21/chartex" xmlns:cx3="http://schemas.microsoft.com/office/drawing/2016/5/9/chartex" xmlns:cx4="http://schemas.microsoft.com/office/drawing/2016/5/10/chartex" xmlns:cx5="http://schemas.microsoft.com/office/drawing/2016/5/11/chartex" xmlns:cx6="http://schemas.microsoft.com/office/drawing/2016/5/12/chartex" xmlns:cx7="http://schemas.microsoft.com/office/drawing/2016/5/13/chartex" xmlns:cx8="http://schemas.microsoft.com/office/drawing/2016/5/14/chartex" xmlns:mc="http://schemas.openxmlformats.org/markup-compatibility/2006" xmlns:o="urn:schemas-microsoft-com:office:office" xmlns:r="http://schemas.openxmlformats.org/officeDocument/2006/relationships" xmlns:m="http://schemas.openxmlformats.org/officeDocument/2006/math" xmlns:v="urn:schemas-microsoft-com:vml" xmlns:wp14="http://schemas.microsoft.com/office/word/2010/wordprocessingDrawing" xmlns:wp="http://schemas.openxmlformats.org/drawingml/2006/wordprocessingDrawing" xmlns:w10="urn:schemas-microsoft-com:office:word" xmlns:w="http://schemas.openxmlformats.org/wordprocessingml/2006/main" xmlns:w14="http://schemas.microsoft.com/office/word/2010/wordml" xmlns:w15="http://schemas.microsoft.com/office/word/2012/wordml" xmlns:w16se="http://schemas.microsoft.com/office/word/2015/wordml/symex" xmlns:wpg="http://schemas.microsoft.com/office/word/2010/wordprocessingGroup" xmlns:wpi="http://schemas.microsoft.com/office/word/2010/wordprocessingInk" xmlns:wne="http://schemas.microsoft.com/office/word/2006/wordml" xmlns:wps="http://schemas.microsoft.com/office/word/2010/wordprocessingShape" mc:Ignorable="w14 w15 w16se wp14">
   <w:body>
     <w:p>
       <w:pPr>
@@ -14,18 +14,18 @@
           <w:noProof/>
         </w:rPr>
         <w:drawing>
-          <wp:anchor distT="0" distB="0" distL="114300" distR="114300" simplePos="0" relativeHeight="251658240" behindDoc="0" locked="0" layoutInCell="1" allowOverlap="1">
+          <wp:anchor distT="0" distB="0" distL="114300" distR="114300" simplePos="0" relativeHeight="251663360" behindDoc="1" locked="0" layoutInCell="1" allowOverlap="1">
             <wp:simplePos x="0" y="0"/>
             <wp:positionH relativeFrom="margin">
               <wp:posOffset>4200525</wp:posOffset>
             </wp:positionH>
-            <wp:positionV relativeFrom="margin">
-              <wp:align>top</wp:align>
+            <wp:positionV relativeFrom="paragraph">
+              <wp:posOffset>0</wp:posOffset>
             </wp:positionV>
-            <wp:extent cx="1734185" cy="2266950"/>
-            <wp:effectExtent l="0" t="0" r="0" b="0"/>
+            <wp:extent cx="1731645" cy="1704975"/>
+            <wp:effectExtent l="0" t="0" r="1905" b="9525"/>
             <wp:wrapSquare wrapText="bothSides"/>
-            <wp:docPr id="2" name="Picture 2"/>
+            <wp:docPr id="1" name="Picture 1" descr="C:\Users\tcshore\AppData\Local\Microsoft\Windows\INetCache\Content.Word\game-40-next-turn.png"/>
             <wp:cNvGraphicFramePr>
               <a:graphicFrameLocks xmlns:a="http://schemas.openxmlformats.org/drawingml/2006/main" noChangeAspect="1"/>
             </wp:cNvGraphicFramePr>
@@ -33,11 +33,288 @@
               <a:graphicData uri="http://schemas.openxmlformats.org/drawingml/2006/picture">
                 <pic:pic xmlns:pic="http://schemas.openxmlformats.org/drawingml/2006/picture">
                   <pic:nvPicPr>
-                    <pic:cNvPr id="2" name="board-50-full.png"/>
+                    <pic:cNvPr id="0" name="Picture 1" descr="C:\Users\tcshore\AppData\Local\Microsoft\Windows\INetCache\Content.Word\game-40-next-turn.png"/>
+                    <pic:cNvPicPr>
+                      <a:picLocks noChangeAspect="1" noChangeArrowheads="1"/>
+                    </pic:cNvPicPr>
+                  </pic:nvPicPr>
+                  <pic:blipFill>
+                    <a:blip r:embed="rId5" cstate="print">
+                      <a:extLst>
+                        <a:ext uri="{28A0092B-C50C-407E-A947-70E740481C1C}">
+                          <a14:useLocalDpi xmlns:a14="http://schemas.microsoft.com/office/drawing/2010/main" val="0"/>
+                        </a:ext>
+                      </a:extLst>
+                    </a:blip>
+                    <a:srcRect/>
+                    <a:stretch>
+                      <a:fillRect/>
+                    </a:stretch>
+                  </pic:blipFill>
+                  <pic:spPr bwMode="auto">
+                    <a:xfrm>
+                      <a:off x="0" y="0"/>
+                      <a:ext cx="1731645" cy="1704975"/>
+                    </a:xfrm>
+                    <a:prstGeom prst="rect">
+                      <a:avLst/>
+                    </a:prstGeom>
+                    <a:noFill/>
+                    <a:ln>
+                      <a:noFill/>
+                    </a:ln>
+                  </pic:spPr>
+                </pic:pic>
+              </a:graphicData>
+            </a:graphic>
+            <wp14:sizeRelH relativeFrom="margin">
+              <wp14:pctWidth>0</wp14:pctWidth>
+            </wp14:sizeRelH>
+            <wp14:sizeRelV relativeFrom="margin">
+              <wp14:pctHeight>0</wp14:pctHeight>
+            </wp14:sizeRelV>
+          </wp:anchor>
+        </w:drawing>
+      </w:r>
+      <w:r>
+        <w:rPr>
+          <w:lang w:val="en-GB"/>
+        </w:rPr>
+        <w:t>Tangrams</w:t>
+      </w:r>
+    </w:p>
+    <w:p>
+      <w:pPr>
+        <w:jc w:val="center"/>
+        <w:rPr>
+          <w:lang w:val="en-GB"/>
+        </w:rPr>
+      </w:pPr>
+    </w:p>
+    <w:p>
+      <w:pPr>
+        <w:rPr>
+          <w:lang w:val="en-GB"/>
+        </w:rPr>
+      </w:pPr>
+      <w:r>
+        <w:rPr>
+          <w:lang w:val="en-GB"/>
+        </w:rPr>
+        <w:t xml:space="preserve">Thank you for participating in the study! </w:t>
+      </w:r>
+      <w:r>
+        <w:rPr>
+          <w:lang w:val="en-GB"/>
+        </w:rPr>
+        <w:t>You will be playing an onl</w:t>
+      </w:r>
+      <w:r>
+        <w:rPr>
+          <w:lang w:val="en-GB"/>
+        </w:rPr>
+        <w:t>ine game with one other person. You both will be presented with a board of tangrams like the one shown to the right.</w:t>
+      </w:r>
+      <w:r>
+        <w:rPr>
+          <w:noProof/>
+        </w:rPr>
+        <w:t xml:space="preserve"> </w:t>
+      </w:r>
+    </w:p>
+    <w:p>
+      <w:pPr>
+        <w:pStyle w:val="Heading1"/>
+        <w:rPr>
+          <w:lang w:val="en-GB"/>
+        </w:rPr>
+      </w:pPr>
+      <w:r>
+        <w:rPr>
+          <w:lang w:val="en-GB"/>
+        </w:rPr>
+        <w:t>Goal</w:t>
+      </w:r>
+    </w:p>
+    <w:p>
+      <w:pPr>
+        <w:rPr>
+          <w:lang w:val="en-GB"/>
+        </w:rPr>
+      </w:pPr>
+      <w:r>
+        <w:rPr>
+          <w:lang w:val="en-GB"/>
+        </w:rPr>
+        <w:t xml:space="preserve">The goal of the game is </w:t>
+      </w:r>
+      <w:r>
+        <w:rPr>
+          <w:lang w:val="en-GB"/>
+        </w:rPr>
+        <w:t>to score as many points as possible by correctly guessing</w:t>
+      </w:r>
+      <w:r>
+        <w:rPr>
+          <w:lang w:val="en-GB"/>
+        </w:rPr>
+        <w:t xml:space="preserve"> the piece the other person must</w:t>
+      </w:r>
+      <w:r>
+        <w:rPr>
+          <w:lang w:val="en-GB"/>
+        </w:rPr>
+        <w:t xml:space="preserve"> move, chosen by the computer: By selecting the correct piece, you gain one point. If you select the wrong piece, you lose </w:t>
+      </w:r>
+      <w:r>
+        <w:rPr>
+          <w:i/>
+          <w:lang w:val="en-GB"/>
+        </w:rPr>
+        <w:t>two</w:t>
+      </w:r>
+      <w:r>
+        <w:rPr>
+          <w:lang w:val="en-GB"/>
+        </w:rPr>
+        <w:t xml:space="preserve"> points but are allowed to try again.</w:t>
+      </w:r>
+      <w:r>
+        <w:rPr>
+          <w:lang w:val="en-GB"/>
+        </w:rPr>
+        <w:t xml:space="preserve"> The two players are allowed to communicate as much as they want about before each selection in order to help the selecting player guess the correct piece to move.</w:t>
+      </w:r>
+    </w:p>
+    <w:p>
+      <w:pPr>
+        <w:pStyle w:val="Heading1"/>
+        <w:rPr>
+          <w:lang w:val="en-GB"/>
+        </w:rPr>
+      </w:pPr>
+      <w:r>
+        <w:rPr>
+          <w:lang w:val="en-GB"/>
+        </w:rPr>
+        <w:t>Play</w:t>
+      </w:r>
+    </w:p>
+    <w:p>
+      <w:pPr>
+        <w:rPr>
+          <w:lang w:val="en-GB"/>
+        </w:rPr>
+      </w:pPr>
+      <w:r>
+        <w:rPr>
+          <w:lang w:val="en-GB"/>
+        </w:rPr>
+        <w:t xml:space="preserve">Each player has one of two roles: Either the “instructor” — the </w:t>
+      </w:r>
+      <w:r>
+        <w:rPr>
+          <w:lang w:val="en-GB"/>
+        </w:rPr>
+        <w:t>player</w:t>
+      </w:r>
+      <w:r>
+        <w:rPr>
+          <w:lang w:val="en-GB"/>
+        </w:rPr>
+        <w:t xml:space="preserve"> who can see which piece has to move — or the “selector” — the player </w:t>
+      </w:r>
+      <w:r>
+        <w:rPr>
+          <w:lang w:val="en-GB"/>
+        </w:rPr>
+        <w:t>who must select the piece to be moved. At the top of the board, you will receive instruction about your current role, e.g.:</w:t>
+      </w:r>
+    </w:p>
+    <w:p>
+      <w:pPr>
+        <w:jc w:val="center"/>
+        <w:rPr>
+          <w:lang w:val="en-GB"/>
+        </w:rPr>
+      </w:pPr>
+      <w:r>
+        <w:rPr>
+          <w:noProof/>
+        </w:rPr>
+        <w:drawing>
+          <wp:inline distT="0" distB="0" distL="0" distR="0" wp14:anchorId="29070ED9" wp14:editId="6C901BD5">
+            <wp:extent cx="2838450" cy="262087"/>
+            <wp:effectExtent l="0" t="0" r="0" b="5080"/>
+            <wp:docPr id="3" name="Picture 3"/>
+            <wp:cNvGraphicFramePr>
+              <a:graphicFrameLocks xmlns:a="http://schemas.openxmlformats.org/drawingml/2006/main" noChangeAspect="1"/>
+            </wp:cNvGraphicFramePr>
+            <a:graphic xmlns:a="http://schemas.openxmlformats.org/drawingml/2006/main">
+              <a:graphicData uri="http://schemas.openxmlformats.org/drawingml/2006/picture">
+                <pic:pic xmlns:pic="http://schemas.openxmlformats.org/drawingml/2006/picture">
+                  <pic:nvPicPr>
+                    <pic:cNvPr id="1" name=""/>
                     <pic:cNvPicPr/>
                   </pic:nvPicPr>
                   <pic:blipFill>
-                    <a:blip r:embed="rId5" cstate="print">
+                    <a:blip r:embed="rId6"/>
+                    <a:stretch>
+                      <a:fillRect/>
+                    </a:stretch>
+                  </pic:blipFill>
+                  <pic:spPr>
+                    <a:xfrm>
+                      <a:off x="0" y="0"/>
+                      <a:ext cx="3089475" cy="285265"/>
+                    </a:xfrm>
+                    <a:prstGeom prst="rect">
+                      <a:avLst/>
+                    </a:prstGeom>
+                  </pic:spPr>
+                </pic:pic>
+              </a:graphicData>
+            </a:graphic>
+          </wp:inline>
+        </w:drawing>
+      </w:r>
+    </w:p>
+    <w:p>
+      <w:pPr>
+        <w:pStyle w:val="Heading2"/>
+        <w:rPr>
+          <w:lang w:val="en-GB"/>
+        </w:rPr>
+      </w:pPr>
+      <w:r>
+        <w:rPr>
+          <w:noProof/>
+        </w:rPr>
+        <w:drawing>
+          <wp:anchor distT="0" distB="0" distL="114300" distR="114300" simplePos="0" relativeHeight="251664384" behindDoc="0" locked="0" layoutInCell="1" allowOverlap="1">
+            <wp:simplePos x="0" y="0"/>
+            <wp:positionH relativeFrom="margin">
+              <wp:align>right</wp:align>
+            </wp:positionH>
+            <wp:positionV relativeFrom="paragraph">
+              <wp:posOffset>218440</wp:posOffset>
+            </wp:positionV>
+            <wp:extent cx="1288415" cy="381000"/>
+            <wp:effectExtent l="0" t="0" r="6985" b="0"/>
+            <wp:wrapSquare wrapText="bothSides"/>
+            <wp:docPr id="13" name="Picture 13"/>
+            <wp:cNvGraphicFramePr>
+              <a:graphicFrameLocks xmlns:a="http://schemas.openxmlformats.org/drawingml/2006/main" noChangeAspect="1"/>
+            </wp:cNvGraphicFramePr>
+            <a:graphic xmlns:a="http://schemas.openxmlformats.org/drawingml/2006/main">
+              <a:graphicData uri="http://schemas.openxmlformats.org/drawingml/2006/picture">
+                <pic:pic xmlns:pic="http://schemas.openxmlformats.org/drawingml/2006/picture">
+                  <pic:nvPicPr>
+                    <pic:cNvPr id="1" name=""/>
+                    <pic:cNvPicPr/>
+                  </pic:nvPicPr>
+                  <pic:blipFill>
+                    <a:blip r:embed="rId7">
                       <a:extLst>
                         <a:ext uri="{28A0092B-C50C-407E-A947-70E740481C1C}">
                           <a14:useLocalDpi xmlns:a14="http://schemas.microsoft.com/office/drawing/2010/main" val="0"/>
@@ -51,7 +328,7 @@
                   <pic:spPr>
                     <a:xfrm>
                       <a:off x="0" y="0"/>
-                      <a:ext cx="1734185" cy="2266950"/>
+                      <a:ext cx="1288415" cy="381000"/>
                     </a:xfrm>
                     <a:prstGeom prst="rect">
                       <a:avLst/>
@@ -73,92 +350,69 @@
         <w:rPr>
           <w:lang w:val="en-GB"/>
         </w:rPr>
-        <w:t>Tangrams</w:t>
-      </w:r>
-    </w:p>
-    <w:p>
-      <w:pPr>
-        <w:jc w:val="center"/>
-        <w:rPr>
-          <w:lang w:val="en-GB"/>
-        </w:rPr>
-      </w:pPr>
-    </w:p>
-    <w:p>
-      <w:pPr>
-        <w:rPr>
-          <w:lang w:val="en-GB"/>
-        </w:rPr>
-      </w:pPr>
-      <w:r>
-        <w:rPr>
-          <w:lang w:val="en-GB"/>
-        </w:rPr>
-        <w:t xml:space="preserve">Thank you for participating in the study! </w:t>
-      </w:r>
-      <w:r>
-        <w:rPr>
-          <w:lang w:val="en-GB"/>
-        </w:rPr>
-        <w:t>You will be playing an onl</w:t>
-      </w:r>
-      <w:r>
-        <w:rPr>
-          <w:lang w:val="en-GB"/>
-        </w:rPr>
-        <w:t>ine game with one other person. You both will be presented with a board of tangrams like the one shown to the right.</w:t>
-      </w:r>
-    </w:p>
-    <w:p>
-      <w:pPr>
-        <w:pStyle w:val="Heading1"/>
-        <w:rPr>
-          <w:lang w:val="en-GB"/>
-        </w:rPr>
-      </w:pPr>
-      <w:r>
-        <w:rPr>
-          <w:lang w:val="en-GB"/>
-        </w:rPr>
-        <w:t>Goal</w:t>
-      </w:r>
-    </w:p>
-    <w:p>
-      <w:pPr>
-        <w:rPr>
-          <w:lang w:val="en-GB"/>
-        </w:rPr>
-      </w:pPr>
-      <w:r>
-        <w:rPr>
-          <w:lang w:val="en-GB"/>
-        </w:rPr>
-        <w:t>The goal of the game is to slide the pieces one-by-one into the positions shown in the second window shown on the screen, titled “Winning configuration”:</w:t>
-      </w:r>
-    </w:p>
-    <w:p>
-      <w:pPr>
-        <w:rPr>
-          <w:lang w:val="en-GB"/>
-        </w:rPr>
-      </w:pPr>
+        <w:t>As instructor</w:t>
+      </w:r>
+    </w:p>
+    <w:p>
+      <w:pPr>
+        <w:rPr>
+          <w:lang w:val="en-GB"/>
+        </w:rPr>
+      </w:pPr>
+      <w:r>
+        <w:rPr>
+          <w:lang w:val="en-GB"/>
+        </w:rPr>
+        <w:t>When instructed to continue to the next turn</w:t>
+      </w:r>
+      <w:r>
+        <w:rPr>
+          <w:lang w:val="en-GB"/>
+        </w:rPr>
+        <w:t xml:space="preserve">, </w:t>
+      </w:r>
+      <w:r>
+        <w:rPr>
+          <w:lang w:val="en-GB"/>
+        </w:rPr>
+        <w:t>click the “Next turn” button, which will be highlighted in red for the instructor</w:t>
+      </w:r>
+      <w:r>
+        <w:rPr>
+          <w:lang w:val="en-GB"/>
+        </w:rPr>
+        <w:t xml:space="preserve"> as shown to the right.</w:t>
+      </w:r>
       <w:r>
         <w:rPr>
           <w:noProof/>
         </w:rPr>
+        <w:t xml:space="preserve"> </w:t>
+      </w:r>
+    </w:p>
+    <w:p>
+      <w:pPr>
+        <w:rPr>
+          <w:lang w:val="en-GB"/>
+        </w:rPr>
+      </w:pPr>
+      <w:r>
+        <w:rPr>
+          <w:noProof/>
+        </w:rPr>
         <w:drawing>
-          <wp:anchor distT="0" distB="0" distL="114300" distR="114300" simplePos="0" relativeHeight="251660288" behindDoc="0" locked="0" layoutInCell="1" allowOverlap="1">
+          <wp:anchor distT="0" distB="0" distL="114300" distR="114300" simplePos="0" relativeHeight="251665408" behindDoc="0" locked="0" layoutInCell="1" allowOverlap="1">
             <wp:simplePos x="0" y="0"/>
             <wp:positionH relativeFrom="margin">
-              <wp:align>left</wp:align>
+              <wp:align>right</wp:align>
             </wp:positionH>
             <wp:positionV relativeFrom="paragraph">
-              <wp:posOffset>-2540</wp:posOffset>
+              <wp:posOffset>7620</wp:posOffset>
             </wp:positionV>
-            <wp:extent cx="2381250" cy="2537460"/>
+            <wp:extent cx="1513840" cy="1504950"/>
             <wp:effectExtent l="0" t="0" r="0" b="0"/>
             <wp:wrapSquare wrapText="bothSides"/>
-            <wp:docPr id="4" name="Picture 4"/>
+            <wp:docPr id="14" name="Picture 14" descr="C:\Users\tcshore\AppData\Local\Microsoft\Windows\INetCache\Content.Word\game-40-turn-1-piece-selected-zoomed.png"/>
             <wp:cNvGraphicFramePr>
               <a:graphicFrameLocks xmlns:a="http://schemas.openxmlformats.org/drawingml/2006/main" noChangeAspect="1"/>
             </wp:cNvGraphicFramePr>
@@ -166,29 +420,36 @@
               <a:graphicData uri="http://schemas.openxmlformats.org/drawingml/2006/picture">
                 <pic:pic xmlns:pic="http://schemas.openxmlformats.org/drawingml/2006/picture">
                   <pic:nvPicPr>
-                    <pic:cNvPr id="4" name="game-50-winning-config.png"/>
-                    <pic:cNvPicPr/>
+                    <pic:cNvPr id="0" name="Picture 3" descr="C:\Users\tcshore\AppData\Local\Microsoft\Windows\INetCache\Content.Word\game-40-turn-1-piece-selected-zoomed.png"/>
+                    <pic:cNvPicPr>
+                      <a:picLocks noChangeAspect="1" noChangeArrowheads="1"/>
+                    </pic:cNvPicPr>
                   </pic:nvPicPr>
                   <pic:blipFill>
-                    <a:blip r:embed="rId6">
+                    <a:blip r:embed="rId8" cstate="print">
                       <a:extLst>
                         <a:ext uri="{28A0092B-C50C-407E-A947-70E740481C1C}">
                           <a14:useLocalDpi xmlns:a14="http://schemas.microsoft.com/office/drawing/2010/main" val="0"/>
                         </a:ext>
                       </a:extLst>
                     </a:blip>
+                    <a:srcRect/>
                     <a:stretch>
                       <a:fillRect/>
                     </a:stretch>
                   </pic:blipFill>
-                  <pic:spPr>
+                  <pic:spPr bwMode="auto">
                     <a:xfrm>
                       <a:off x="0" y="0"/>
-                      <a:ext cx="2381250" cy="2537460"/>
+                      <a:ext cx="1513840" cy="1504950"/>
                     </a:xfrm>
                     <a:prstGeom prst="rect">
                       <a:avLst/>
                     </a:prstGeom>
+                    <a:noFill/>
+                    <a:ln>
+                      <a:noFill/>
+                    </a:ln>
                   </pic:spPr>
                 </pic:pic>
               </a:graphicData>
@@ -206,317 +467,51 @@
         <w:rPr>
           <w:lang w:val="en-GB"/>
         </w:rPr>
-        <w:t>The game is won once all the pieces are in their respective places in the “winning configuration</w:t>
-      </w:r>
-      <w:r>
-        <w:rPr>
-          <w:lang w:val="en-GB"/>
-        </w:rPr>
-        <w:t>” window.</w:t>
-      </w:r>
-    </w:p>
-    <w:p>
-      <w:pPr>
-        <w:pStyle w:val="Heading1"/>
-        <w:rPr>
-          <w:lang w:val="en-GB"/>
-        </w:rPr>
-      </w:pPr>
-      <w:r>
-        <w:rPr>
-          <w:lang w:val="en-GB"/>
-        </w:rPr>
-        <w:t>Play</w:t>
-      </w:r>
-    </w:p>
-    <w:p>
-      <w:pPr>
-        <w:rPr>
-          <w:lang w:val="en-GB"/>
-        </w:rPr>
-      </w:pPr>
-      <w:r>
-        <w:rPr>
-          <w:lang w:val="en-GB"/>
-        </w:rPr>
-        <w:t>Each player moves one piece by clicking and dragging it to its desired position – an empty adjacent space above, below or beside its current space (diagonal moves are not allowed). You will be presented with a window to confirm the move; Once you do, your turn is over and</w:t>
-      </w:r>
-      <w:r>
-        <w:rPr>
-          <w:lang w:val="en-GB"/>
-        </w:rPr>
-        <w:t xml:space="preserve"> the other player can now move.</w:t>
-      </w:r>
-      <w:r>
-        <w:rPr>
-          <w:lang w:val="en-GB"/>
-        </w:rPr>
-        <w:t xml:space="preserve"> </w:t>
-      </w:r>
-      <w:r>
-        <w:rPr>
-          <w:lang w:val="en-GB"/>
-        </w:rPr>
-        <w:t>Additionally, you</w:t>
-      </w:r>
-      <w:r>
-        <w:rPr>
-          <w:lang w:val="en-GB"/>
-        </w:rPr>
-        <w:t xml:space="preserve"> can see </w:t>
-      </w:r>
-      <w:r>
-        <w:rPr>
-          <w:lang w:val="en-GB"/>
-        </w:rPr>
-        <w:t>the square(s) the active user selects, namely, a square will be highlighted when clicked on as well as when a piece is dropped onto it.</w:t>
-      </w:r>
-      <w:bookmarkStart w:id="0" w:name="_GoBack"/>
-      <w:bookmarkEnd w:id="0"/>
-    </w:p>
-    <w:p>
-      <w:pPr>
-        <w:rPr>
-          <w:lang w:val="en-GB"/>
-        </w:rPr>
-      </w:pPr>
-      <w:r>
-        <w:rPr>
-          <w:lang w:val="en-GB"/>
-        </w:rPr>
-        <w:t xml:space="preserve">When it is your turn, you </w:t>
-      </w:r>
-      <w:r>
-        <w:rPr>
-          <w:lang w:val="en-GB"/>
-        </w:rPr>
-        <w:t>will be notified in the window header as well as by the red status symbol in the corner turning to green:</w:t>
-      </w:r>
-    </w:p>
-    <w:tbl>
-      <w:tblPr>
-        <w:tblStyle w:val="TableGridLight"/>
-        <w:tblW w:w="0" w:type="auto"/>
-        <w:tblLook w:val="04A0" w:firstRow="1" w:lastRow="0" w:firstColumn="1" w:lastColumn="0" w:noHBand="0" w:noVBand="1"/>
-      </w:tblPr>
-      <w:tblGrid>
-        <w:gridCol w:w="4675"/>
-        <w:gridCol w:w="4675"/>
-      </w:tblGrid>
-      <w:tr>
-        <w:tc>
-          <w:tcPr>
-            <w:tcW w:w="4675" w:type="dxa"/>
-          </w:tcPr>
-          <w:p>
-            <w:pPr>
-              <w:rPr>
-                <w:lang w:val="en-GB"/>
-              </w:rPr>
-            </w:pPr>
-            <w:r>
-              <w:rPr>
-                <w:noProof/>
-              </w:rPr>
-              <w:drawing>
-                <wp:inline distT="0" distB="0" distL="0" distR="0">
-                  <wp:extent cx="2185035" cy="457200"/>
-                  <wp:effectExtent l="0" t="0" r="5715" b="0"/>
-                  <wp:docPr id="8" name="Picture 8"/>
-                  <wp:cNvGraphicFramePr>
-                    <a:graphicFrameLocks xmlns:a="http://schemas.openxmlformats.org/drawingml/2006/main" noChangeAspect="1"/>
-                  </wp:cNvGraphicFramePr>
-                  <a:graphic xmlns:a="http://schemas.openxmlformats.org/drawingml/2006/main">
-                    <a:graphicData uri="http://schemas.openxmlformats.org/drawingml/2006/picture">
-                      <pic:pic xmlns:pic="http://schemas.openxmlformats.org/drawingml/2006/picture">
-                        <pic:nvPicPr>
-                          <pic:cNvPr id="8" name="game-50-inactive-header.png"/>
-                          <pic:cNvPicPr/>
-                        </pic:nvPicPr>
-                        <pic:blipFill>
-                          <a:blip r:embed="rId7">
-                            <a:extLst>
-                              <a:ext uri="{28A0092B-C50C-407E-A947-70E740481C1C}">
-                                <a14:useLocalDpi xmlns:a14="http://schemas.microsoft.com/office/drawing/2010/main" val="0"/>
-                              </a:ext>
-                            </a:extLst>
-                          </a:blip>
-                          <a:stretch>
-                            <a:fillRect/>
-                          </a:stretch>
-                        </pic:blipFill>
-                        <pic:spPr>
-                          <a:xfrm>
-                            <a:off x="0" y="0"/>
-                            <a:ext cx="2185035" cy="457200"/>
-                          </a:xfrm>
-                          <a:prstGeom prst="rect">
-                            <a:avLst/>
-                          </a:prstGeom>
-                        </pic:spPr>
-                      </pic:pic>
-                    </a:graphicData>
-                  </a:graphic>
-                </wp:inline>
-              </w:drawing>
-            </w:r>
-            <w:r>
-              <w:rPr>
-                <w:noProof/>
-              </w:rPr>
-              <w:drawing>
-                <wp:inline distT="0" distB="0" distL="0" distR="0">
-                  <wp:extent cx="280800" cy="486000"/>
-                  <wp:effectExtent l="0" t="0" r="5080" b="9525"/>
-                  <wp:docPr id="6" name="Picture 6"/>
-                  <wp:cNvGraphicFramePr>
-                    <a:graphicFrameLocks xmlns:a="http://schemas.openxmlformats.org/drawingml/2006/main" noChangeAspect="1"/>
-                  </wp:cNvGraphicFramePr>
-                  <a:graphic xmlns:a="http://schemas.openxmlformats.org/drawingml/2006/main">
-                    <a:graphicData uri="http://schemas.openxmlformats.org/drawingml/2006/picture">
-                      <pic:pic xmlns:pic="http://schemas.openxmlformats.org/drawingml/2006/picture">
-                        <pic:nvPicPr>
-                          <pic:cNvPr id="6" name="game-50-inactive-indicator.png"/>
-                          <pic:cNvPicPr/>
-                        </pic:nvPicPr>
-                        <pic:blipFill>
-                          <a:blip r:embed="rId8">
-                            <a:extLst>
-                              <a:ext uri="{28A0092B-C50C-407E-A947-70E740481C1C}">
-                                <a14:useLocalDpi xmlns:a14="http://schemas.microsoft.com/office/drawing/2010/main" val="0"/>
-                              </a:ext>
-                            </a:extLst>
-                          </a:blip>
-                          <a:stretch>
-                            <a:fillRect/>
-                          </a:stretch>
-                        </pic:blipFill>
-                        <pic:spPr>
-                          <a:xfrm>
-                            <a:off x="0" y="0"/>
-                            <a:ext cx="280800" cy="486000"/>
-                          </a:xfrm>
-                          <a:prstGeom prst="rect">
-                            <a:avLst/>
-                          </a:prstGeom>
-                        </pic:spPr>
-                      </pic:pic>
-                    </a:graphicData>
-                  </a:graphic>
-                </wp:inline>
-              </w:drawing>
-            </w:r>
-          </w:p>
-        </w:tc>
-        <w:tc>
-          <w:tcPr>
-            <w:tcW w:w="4675" w:type="dxa"/>
-          </w:tcPr>
-          <w:p>
-            <w:pPr>
-              <w:rPr>
-                <w:lang w:val="en-GB"/>
-              </w:rPr>
-            </w:pPr>
-            <w:r>
-              <w:rPr>
-                <w:noProof/>
-              </w:rPr>
-              <w:drawing>
-                <wp:inline distT="0" distB="0" distL="0" distR="0">
-                  <wp:extent cx="2182495" cy="457200"/>
-                  <wp:effectExtent l="0" t="0" r="8255" b="0"/>
-                  <wp:docPr id="5" name="Picture 5"/>
-                  <wp:cNvGraphicFramePr>
-                    <a:graphicFrameLocks xmlns:a="http://schemas.openxmlformats.org/drawingml/2006/main" noChangeAspect="1"/>
-                  </wp:cNvGraphicFramePr>
-                  <a:graphic xmlns:a="http://schemas.openxmlformats.org/drawingml/2006/main">
-                    <a:graphicData uri="http://schemas.openxmlformats.org/drawingml/2006/picture">
-                      <pic:pic xmlns:pic="http://schemas.openxmlformats.org/drawingml/2006/picture">
-                        <pic:nvPicPr>
-                          <pic:cNvPr id="5" name="game-50-active-header.png"/>
-                          <pic:cNvPicPr/>
-                        </pic:nvPicPr>
-                        <pic:blipFill>
-                          <a:blip r:embed="rId9">
-                            <a:extLst>
-                              <a:ext uri="{28A0092B-C50C-407E-A947-70E740481C1C}">
-                                <a14:useLocalDpi xmlns:a14="http://schemas.microsoft.com/office/drawing/2010/main" val="0"/>
-                              </a:ext>
-                            </a:extLst>
-                          </a:blip>
-                          <a:stretch>
-                            <a:fillRect/>
-                          </a:stretch>
-                        </pic:blipFill>
-                        <pic:spPr>
-                          <a:xfrm>
-                            <a:off x="0" y="0"/>
-                            <a:ext cx="2182495" cy="457200"/>
-                          </a:xfrm>
-                          <a:prstGeom prst="rect">
-                            <a:avLst/>
-                          </a:prstGeom>
-                        </pic:spPr>
-                      </pic:pic>
-                    </a:graphicData>
-                  </a:graphic>
-                </wp:inline>
-              </w:drawing>
-            </w:r>
-            <w:r>
-              <w:rPr>
-                <w:noProof/>
-              </w:rPr>
-              <w:drawing>
-                <wp:inline distT="0" distB="0" distL="0" distR="0">
-                  <wp:extent cx="269264" cy="466725"/>
-                  <wp:effectExtent l="0" t="0" r="0" b="0"/>
-                  <wp:docPr id="9" name="Picture 9"/>
-                  <wp:cNvGraphicFramePr>
-                    <a:graphicFrameLocks xmlns:a="http://schemas.openxmlformats.org/drawingml/2006/main" noChangeAspect="1"/>
-                  </wp:cNvGraphicFramePr>
-                  <a:graphic xmlns:a="http://schemas.openxmlformats.org/drawingml/2006/main">
-                    <a:graphicData uri="http://schemas.openxmlformats.org/drawingml/2006/picture">
-                      <pic:pic xmlns:pic="http://schemas.openxmlformats.org/drawingml/2006/picture">
-                        <pic:nvPicPr>
-                          <pic:cNvPr id="9" name="game-50-active-indicator.png"/>
-                          <pic:cNvPicPr/>
-                        </pic:nvPicPr>
-                        <pic:blipFill>
-                          <a:blip r:embed="rId10">
-                            <a:extLst>
-                              <a:ext uri="{28A0092B-C50C-407E-A947-70E740481C1C}">
-                                <a14:useLocalDpi xmlns:a14="http://schemas.microsoft.com/office/drawing/2010/main" val="0"/>
-                              </a:ext>
-                            </a:extLst>
-                          </a:blip>
-                          <a:stretch>
-                            <a:fillRect/>
-                          </a:stretch>
-                        </pic:blipFill>
-                        <pic:spPr>
-                          <a:xfrm>
-                            <a:off x="0" y="0"/>
-                            <a:ext cx="277921" cy="481730"/>
-                          </a:xfrm>
-                          <a:prstGeom prst="rect">
-                            <a:avLst/>
-                          </a:prstGeom>
-                        </pic:spPr>
-                      </pic:pic>
-                    </a:graphicData>
-                  </a:graphic>
-                </wp:inline>
-              </w:drawing>
-            </w:r>
-          </w:p>
-        </w:tc>
-      </w:tr>
-    </w:tbl>
-    <w:p>
-      <w:pPr>
-        <w:pStyle w:val="Heading1"/>
+        <w:t>When the “next turn” button is clicked, a piece will be randomly highlighted with a dashed box around it, as shown on the right: This is the piece which the other playe</w:t>
+      </w:r>
+      <w:r>
+        <w:rPr>
+          <w:lang w:val="en-GB"/>
+        </w:rPr>
+        <w:t>r must</w:t>
+      </w:r>
+      <w:r>
+        <w:rPr>
+          <w:lang w:val="en-GB"/>
+        </w:rPr>
+        <w:t xml:space="preserve"> guess.</w:t>
+      </w:r>
+    </w:p>
+    <w:p>
+      <w:pPr>
+        <w:pStyle w:val="Heading2"/>
+        <w:rPr>
+          <w:lang w:val="en-GB"/>
+        </w:rPr>
+      </w:pPr>
+      <w:r>
+        <w:rPr>
+          <w:lang w:val="en-GB"/>
+        </w:rPr>
+        <w:t>As selector</w:t>
+      </w:r>
+    </w:p>
+    <w:p>
+      <w:pPr>
+        <w:rPr>
+          <w:lang w:val="en-GB"/>
+        </w:rPr>
+      </w:pPr>
+      <w:r>
+        <w:rPr>
+          <w:lang w:val="en-GB"/>
+        </w:rPr>
+        <w:t xml:space="preserve">Once a piece has been chosen at random, the other player must then try to select this piece with the help of the instructor: Only the instructor can see which piece is highlighted, while the selector’s board appears unchanged. The selector will receive instruction at the top of the board: </w:t>
+      </w:r>
+    </w:p>
+    <w:p>
+      <w:pPr>
+        <w:jc w:val="center"/>
         <w:rPr>
           <w:lang w:val="en-GB"/>
         </w:rPr>
@@ -526,18 +521,10 @@
           <w:noProof/>
         </w:rPr>
         <w:drawing>
-          <wp:anchor distT="0" distB="0" distL="114300" distR="114300" simplePos="0" relativeHeight="251659264" behindDoc="1" locked="0" layoutInCell="1" allowOverlap="0">
-            <wp:simplePos x="0" y="0"/>
-            <wp:positionH relativeFrom="margin">
-              <wp:posOffset>5495925</wp:posOffset>
-            </wp:positionH>
-            <wp:positionV relativeFrom="paragraph">
-              <wp:posOffset>423545</wp:posOffset>
-            </wp:positionV>
-            <wp:extent cx="449580" cy="814705"/>
-            <wp:effectExtent l="0" t="0" r="7620" b="4445"/>
-            <wp:wrapSquare wrapText="bothSides"/>
-            <wp:docPr id="10" name="Picture 10"/>
+          <wp:inline distT="0" distB="0" distL="0" distR="0" wp14:anchorId="05199CC3" wp14:editId="64CF5B4E">
+            <wp:extent cx="2200275" cy="271463"/>
+            <wp:effectExtent l="0" t="0" r="0" b="0"/>
+            <wp:docPr id="15" name="Picture 15"/>
             <wp:cNvGraphicFramePr>
               <a:graphicFrameLocks xmlns:a="http://schemas.openxmlformats.org/drawingml/2006/main" noChangeAspect="1"/>
             </wp:cNvGraphicFramePr>
@@ -545,8 +532,152 @@
               <a:graphicData uri="http://schemas.openxmlformats.org/drawingml/2006/picture">
                 <pic:pic xmlns:pic="http://schemas.openxmlformats.org/drawingml/2006/picture">
                   <pic:nvPicPr>
-                    <pic:cNvPr id="10" name="game-50-active-indicator-6.png"/>
+                    <pic:cNvPr id="1" name=""/>
                     <pic:cNvPicPr/>
+                  </pic:nvPicPr>
+                  <pic:blipFill>
+                    <a:blip r:embed="rId9"/>
+                    <a:stretch>
+                      <a:fillRect/>
+                    </a:stretch>
+                  </pic:blipFill>
+                  <pic:spPr>
+                    <a:xfrm>
+                      <a:off x="0" y="0"/>
+                      <a:ext cx="2440423" cy="301092"/>
+                    </a:xfrm>
+                    <a:prstGeom prst="rect">
+                      <a:avLst/>
+                    </a:prstGeom>
+                  </pic:spPr>
+                </pic:pic>
+              </a:graphicData>
+            </a:graphic>
+          </wp:inline>
+        </w:drawing>
+      </w:r>
+    </w:p>
+    <w:p>
+      <w:pPr>
+        <w:rPr>
+          <w:lang w:val="en-GB"/>
+        </w:rPr>
+      </w:pPr>
+      <w:r>
+        <w:rPr>
+          <w:lang w:val="en-GB"/>
+        </w:rPr>
+        <w:br w:type="page"/>
+      </w:r>
+    </w:p>
+    <w:p>
+      <w:pPr>
+        <w:rPr>
+          <w:lang w:val="en-GB"/>
+        </w:rPr>
+      </w:pPr>
+      <w:r>
+        <w:rPr>
+          <w:lang w:val="en-GB"/>
+        </w:rPr>
+        <w:lastRenderedPageBreak/>
+        <w:t>When instructed to do so, the player should click on the piece they believe is the piece which the instructor can see highlighted. The players can take as much time as they need to choose. The instructor will be notified of whether the selector chose the correct piece or not.</w:t>
+      </w:r>
+    </w:p>
+    <w:p>
+      <w:pPr>
+        <w:jc w:val="center"/>
+        <w:rPr>
+          <w:lang w:val="en-GB"/>
+        </w:rPr>
+      </w:pPr>
+      <w:r>
+        <w:rPr>
+          <w:noProof/>
+        </w:rPr>
+        <w:drawing>
+          <wp:anchor distT="0" distB="0" distL="114300" distR="114300" simplePos="0" relativeHeight="251666432" behindDoc="0" locked="0" layoutInCell="1" allowOverlap="1">
+            <wp:simplePos x="0" y="0"/>
+            <wp:positionH relativeFrom="column">
+              <wp:posOffset>942975</wp:posOffset>
+            </wp:positionH>
+            <wp:positionV relativeFrom="paragraph">
+              <wp:posOffset>0</wp:posOffset>
+            </wp:positionV>
+            <wp:extent cx="1998000" cy="828000"/>
+            <wp:effectExtent l="0" t="0" r="2540" b="0"/>
+            <wp:wrapSquare wrapText="bothSides"/>
+            <wp:docPr id="16" name="Picture 16" descr="C:\Users\tcshore\AppData\Local\Microsoft\Windows\INetCache\Content.Word\good-selection.png"/>
+            <wp:cNvGraphicFramePr>
+              <a:graphicFrameLocks xmlns:a="http://schemas.openxmlformats.org/drawingml/2006/main" noChangeAspect="1"/>
+            </wp:cNvGraphicFramePr>
+            <a:graphic xmlns:a="http://schemas.openxmlformats.org/drawingml/2006/main">
+              <a:graphicData uri="http://schemas.openxmlformats.org/drawingml/2006/picture">
+                <pic:pic xmlns:pic="http://schemas.openxmlformats.org/drawingml/2006/picture">
+                  <pic:nvPicPr>
+                    <pic:cNvPr id="0" name="Picture 4" descr="C:\Users\tcshore\AppData\Local\Microsoft\Windows\INetCache\Content.Word\good-selection.png"/>
+                    <pic:cNvPicPr>
+                      <a:picLocks noChangeAspect="1" noChangeArrowheads="1"/>
+                    </pic:cNvPicPr>
+                  </pic:nvPicPr>
+                  <pic:blipFill>
+                    <a:blip r:embed="rId10">
+                      <a:extLst>
+                        <a:ext uri="{28A0092B-C50C-407E-A947-70E740481C1C}">
+                          <a14:useLocalDpi xmlns:a14="http://schemas.microsoft.com/office/drawing/2010/main" val="0"/>
+                        </a:ext>
+                      </a:extLst>
+                    </a:blip>
+                    <a:srcRect/>
+                    <a:stretch>
+                      <a:fillRect/>
+                    </a:stretch>
+                  </pic:blipFill>
+                  <pic:spPr bwMode="auto">
+                    <a:xfrm>
+                      <a:off x="0" y="0"/>
+                      <a:ext cx="1998000" cy="828000"/>
+                    </a:xfrm>
+                    <a:prstGeom prst="rect">
+                      <a:avLst/>
+                    </a:prstGeom>
+                    <a:noFill/>
+                    <a:ln>
+                      <a:noFill/>
+                    </a:ln>
+                  </pic:spPr>
+                </pic:pic>
+              </a:graphicData>
+            </a:graphic>
+            <wp14:sizeRelH relativeFrom="page">
+              <wp14:pctWidth>0</wp14:pctWidth>
+            </wp14:sizeRelH>
+            <wp14:sizeRelV relativeFrom="page">
+              <wp14:pctHeight>0</wp14:pctHeight>
+            </wp14:sizeRelV>
+          </wp:anchor>
+        </w:drawing>
+      </w:r>
+      <w:r>
+        <w:rPr>
+          <w:noProof/>
+        </w:rPr>
+        <w:drawing>
+          <wp:inline distT="0" distB="0" distL="0" distR="0">
+            <wp:extent cx="2059200" cy="828000"/>
+            <wp:effectExtent l="0" t="0" r="0" b="0"/>
+            <wp:docPr id="17" name="Picture 17" descr="C:\Users\tcshore\AppData\Local\Microsoft\Windows\INetCache\Content.Word\bad-selection.png"/>
+            <wp:cNvGraphicFramePr>
+              <a:graphicFrameLocks xmlns:a="http://schemas.openxmlformats.org/drawingml/2006/main" noChangeAspect="1"/>
+            </wp:cNvGraphicFramePr>
+            <a:graphic xmlns:a="http://schemas.openxmlformats.org/drawingml/2006/main">
+              <a:graphicData uri="http://schemas.openxmlformats.org/drawingml/2006/picture">
+                <pic:pic xmlns:pic="http://schemas.openxmlformats.org/drawingml/2006/picture">
+                  <pic:nvPicPr>
+                    <pic:cNvPr id="0" name="Picture 5" descr="C:\Users\tcshore\AppData\Local\Microsoft\Windows\INetCache\Content.Word\bad-selection.png"/>
+                    <pic:cNvPicPr>
+                      <a:picLocks noChangeAspect="1" noChangeArrowheads="1"/>
+                    </pic:cNvPicPr>
                   </pic:nvPicPr>
                   <pic:blipFill>
                     <a:blip r:embed="rId11">
@@ -556,6 +687,85 @@
                         </a:ext>
                       </a:extLst>
                     </a:blip>
+                    <a:srcRect/>
+                    <a:stretch>
+                      <a:fillRect/>
+                    </a:stretch>
+                  </pic:blipFill>
+                  <pic:spPr bwMode="auto">
+                    <a:xfrm>
+                      <a:off x="0" y="0"/>
+                      <a:ext cx="2059200" cy="828000"/>
+                    </a:xfrm>
+                    <a:prstGeom prst="rect">
+                      <a:avLst/>
+                    </a:prstGeom>
+                    <a:noFill/>
+                    <a:ln>
+                      <a:noFill/>
+                    </a:ln>
+                  </pic:spPr>
+                </pic:pic>
+              </a:graphicData>
+            </a:graphic>
+          </wp:inline>
+        </w:drawing>
+      </w:r>
+    </w:p>
+    <w:p>
+      <w:pPr>
+        <w:pStyle w:val="Heading1"/>
+        <w:rPr>
+          <w:lang w:val="en-GB"/>
+        </w:rPr>
+      </w:pPr>
+      <w:r>
+        <w:rPr>
+          <w:lang w:val="en-GB"/>
+        </w:rPr>
+        <w:t>Scoring</w:t>
+      </w:r>
+    </w:p>
+    <w:p>
+      <w:pPr>
+        <w:rPr>
+          <w:lang w:val="en-GB"/>
+        </w:rPr>
+      </w:pPr>
+      <w:r>
+        <w:rPr>
+          <w:lang w:val="en-GB"/>
+        </w:rPr>
+        <w:t>Your score is shown at the bottom of the board:</w:t>
+      </w:r>
+    </w:p>
+    <w:p>
+      <w:pPr>
+        <w:rPr>
+          <w:lang w:val="en-GB"/>
+        </w:rPr>
+      </w:pPr>
+      <w:r>
+        <w:rPr>
+          <w:noProof/>
+        </w:rPr>
+        <w:drawing>
+          <wp:inline distT="0" distB="0" distL="0" distR="0" wp14:anchorId="6CD0147C" wp14:editId="0AAE5512">
+            <wp:extent cx="5943600" cy="374650"/>
+            <wp:effectExtent l="0" t="0" r="0" b="6350"/>
+            <wp:docPr id="2" name="Picture 2"/>
+            <wp:cNvGraphicFramePr>
+              <a:graphicFrameLocks xmlns:a="http://schemas.openxmlformats.org/drawingml/2006/main" noChangeAspect="1"/>
+            </wp:cNvGraphicFramePr>
+            <a:graphic xmlns:a="http://schemas.openxmlformats.org/drawingml/2006/main">
+              <a:graphicData uri="http://schemas.openxmlformats.org/drawingml/2006/picture">
+                <pic:pic xmlns:pic="http://schemas.openxmlformats.org/drawingml/2006/picture">
+                  <pic:nvPicPr>
+                    <pic:cNvPr id="1" name=""/>
+                    <pic:cNvPicPr/>
+                  </pic:nvPicPr>
+                  <pic:blipFill>
+                    <a:blip r:embed="rId12"/>
                     <a:stretch>
                       <a:fillRect/>
                     </a:stretch>
@@ -563,7 +773,7 @@
                   <pic:spPr>
                     <a:xfrm>
                       <a:off x="0" y="0"/>
-                      <a:ext cx="449580" cy="814705"/>
+                      <a:ext cx="5943600" cy="374650"/>
                     </a:xfrm>
                     <a:prstGeom prst="rect">
                       <a:avLst/>
@@ -572,89 +782,11 @@
                 </pic:pic>
               </a:graphicData>
             </a:graphic>
-            <wp14:sizeRelH relativeFrom="margin">
-              <wp14:pctWidth>0</wp14:pctWidth>
-            </wp14:sizeRelH>
-            <wp14:sizeRelV relativeFrom="margin">
-              <wp14:pctHeight>0</wp14:pctHeight>
-            </wp14:sizeRelV>
-          </wp:anchor>
+          </wp:inline>
         </w:drawing>
       </w:r>
-      <w:r>
-        <w:rPr>
-          <w:lang w:val="en-GB"/>
-        </w:rPr>
-        <w:t>Scoring</w:t>
-      </w:r>
-    </w:p>
-    <w:p>
-      <w:pPr>
-        <w:rPr>
-          <w:lang w:val="en-GB"/>
-        </w:rPr>
-      </w:pPr>
-      <w:r>
-        <w:rPr>
-          <w:lang w:val="en-GB"/>
-        </w:rPr>
-        <w:t xml:space="preserve">Your </w:t>
-      </w:r>
-      <w:r>
-        <w:rPr>
-          <w:lang w:val="en-GB"/>
-        </w:rPr>
-        <w:t xml:space="preserve">end </w:t>
-      </w:r>
-      <w:r>
-        <w:rPr>
-          <w:lang w:val="en-GB"/>
-        </w:rPr>
-        <w:t>score is the number of turns required to reach the winning configuration for your board — this can be kept track of using the indicator at the bottom-left corner of the board:</w:t>
-      </w:r>
-    </w:p>
-    <w:p>
-      <w:pPr>
-        <w:rPr>
-          <w:lang w:val="en-GB"/>
-        </w:rPr>
-      </w:pPr>
-      <w:r>
-        <w:rPr>
-          <w:lang w:val="en-GB"/>
-        </w:rPr>
-        <w:t>The fewer moves you take to get to the end, the better.</w:t>
-      </w:r>
-      <w:r>
-        <w:rPr>
-          <w:lang w:val="en-GB"/>
-        </w:rPr>
-        <w:t xml:space="preserve"> You will be able to speak with your game partner via a VoIP connection;</w:t>
-      </w:r>
-      <w:r>
-        <w:rPr>
-          <w:lang w:val="en-GB"/>
-        </w:rPr>
-        <w:t xml:space="preserve"> it is a good idea to discuss strategy </w:t>
-      </w:r>
-      <w:r>
-        <w:rPr>
-          <w:lang w:val="en-GB"/>
-        </w:rPr>
-        <w:t xml:space="preserve">with each other </w:t>
-      </w:r>
-      <w:r>
-        <w:rPr>
-          <w:lang w:val="en-GB"/>
-        </w:rPr>
-        <w:t xml:space="preserve">in order to work together </w:t>
-      </w:r>
-      <w:r>
-        <w:rPr>
-          <w:lang w:val="en-GB"/>
-        </w:rPr>
-        <w:t>and minimize your score.</w:t>
-      </w:r>
+      <w:bookmarkStart w:id="0" w:name="_GoBack"/>
+      <w:bookmarkEnd w:id="0"/>
     </w:p>
     <w:p>
       <w:pPr>
@@ -667,7 +799,6 @@
         <w:rPr>
           <w:lang w:val="en-GB"/>
         </w:rPr>
-        <w:lastRenderedPageBreak/>
         <w:t>Starting the game</w:t>
       </w:r>
     </w:p>
@@ -716,99 +847,6 @@
                 <pic:pic xmlns:pic="http://schemas.openxmlformats.org/drawingml/2006/picture">
                   <pic:nvPicPr>
                     <pic:cNvPr id="11" name="new-game-username.png"/>
-                    <pic:cNvPicPr/>
-                  </pic:nvPicPr>
-                  <pic:blipFill>
-                    <a:blip r:embed="rId12">
-                      <a:extLst>
-                        <a:ext uri="{28A0092B-C50C-407E-A947-70E740481C1C}">
-                          <a14:useLocalDpi xmlns:a14="http://schemas.microsoft.com/office/drawing/2010/main" val="0"/>
-                        </a:ext>
-                      </a:extLst>
-                    </a:blip>
-                    <a:stretch>
-                      <a:fillRect/>
-                    </a:stretch>
-                  </pic:blipFill>
-                  <pic:spPr>
-                    <a:xfrm>
-                      <a:off x="0" y="0"/>
-                      <a:ext cx="2466000" cy="1137600"/>
-                    </a:xfrm>
-                    <a:prstGeom prst="rect">
-                      <a:avLst/>
-                    </a:prstGeom>
-                  </pic:spPr>
-                </pic:pic>
-              </a:graphicData>
-            </a:graphic>
-            <wp14:sizeRelH relativeFrom="margin">
-              <wp14:pctWidth>0</wp14:pctWidth>
-            </wp14:sizeRelH>
-            <wp14:sizeRelV relativeFrom="margin">
-              <wp14:pctHeight>0</wp14:pctHeight>
-            </wp14:sizeRelV>
-          </wp:anchor>
-        </w:drawing>
-      </w:r>
-      <w:r>
-        <w:rPr>
-          <w:lang w:val="en-GB"/>
-        </w:rPr>
-        <w:t>When the program starts, you will be presented with a dialogue box for entering your player name — enter something descriptive, such as your first and last names or an abbreviation thereof (this data will be anonymized, don’t worry):</w:t>
-      </w:r>
-    </w:p>
-    <w:p>
-      <w:pPr>
-        <w:pStyle w:val="Heading2"/>
-        <w:rPr>
-          <w:lang w:val="en-GB"/>
-        </w:rPr>
-      </w:pPr>
-      <w:r>
-        <w:rPr>
-          <w:lang w:val="en-GB"/>
-        </w:rPr>
-        <w:t xml:space="preserve"> </w:t>
-      </w:r>
-      <w:r>
-        <w:rPr>
-          <w:lang w:val="en-GB"/>
-        </w:rPr>
-        <w:t>Game number</w:t>
-      </w:r>
-    </w:p>
-    <w:p>
-      <w:pPr>
-        <w:rPr>
-          <w:lang w:val="en-GB"/>
-        </w:rPr>
-      </w:pPr>
-      <w:r>
-        <w:rPr>
-          <w:noProof/>
-        </w:rPr>
-        <w:drawing>
-          <wp:anchor distT="180340" distB="180340" distL="114300" distR="114300" simplePos="0" relativeHeight="251662336" behindDoc="0" locked="0" layoutInCell="1" allowOverlap="1">
-            <wp:simplePos x="0" y="0"/>
-            <wp:positionH relativeFrom="margin">
-              <wp:align>center</wp:align>
-            </wp:positionH>
-            <wp:positionV relativeFrom="paragraph">
-              <wp:posOffset>535940</wp:posOffset>
-            </wp:positionV>
-            <wp:extent cx="2466000" cy="1137600"/>
-            <wp:effectExtent l="0" t="0" r="0" b="5715"/>
-            <wp:wrapTopAndBottom/>
-            <wp:docPr id="12" name="Picture 12"/>
-            <wp:cNvGraphicFramePr>
-              <a:graphicFrameLocks xmlns:a="http://schemas.openxmlformats.org/drawingml/2006/main" noChangeAspect="1"/>
-            </wp:cNvGraphicFramePr>
-            <a:graphic xmlns:a="http://schemas.openxmlformats.org/drawingml/2006/main">
-              <a:graphicData uri="http://schemas.openxmlformats.org/drawingml/2006/picture">
-                <pic:pic xmlns:pic="http://schemas.openxmlformats.org/drawingml/2006/picture">
-                  <pic:nvPicPr>
-                    <pic:cNvPr id="12" name="new-game-gameid.png"/>
                     <pic:cNvPicPr/>
                   </pic:nvPicPr>
                   <pic:blipFill>
@@ -848,6 +886,111 @@
         <w:rPr>
           <w:lang w:val="en-GB"/>
         </w:rPr>
+        <w:t>When the program starts, you will be presented with a dialogue box for entering your player name</w:t>
+      </w:r>
+      <w:r>
+        <w:rPr>
+          <w:lang w:val="en-GB"/>
+        </w:rPr>
+        <w:t xml:space="preserve"> — enter something descriptive, creative and/or unique </w:t>
+      </w:r>
+      <w:r>
+        <w:rPr>
+          <w:lang w:val="en-GB"/>
+        </w:rPr>
+        <w:t>(this data will be anonymized, don’t worry):</w:t>
+      </w:r>
+    </w:p>
+    <w:p>
+      <w:pPr>
+        <w:pStyle w:val="Heading2"/>
+        <w:rPr>
+          <w:lang w:val="en-GB"/>
+        </w:rPr>
+      </w:pPr>
+      <w:r>
+        <w:rPr>
+          <w:lang w:val="en-GB"/>
+        </w:rPr>
+        <w:t xml:space="preserve"> </w:t>
+      </w:r>
+      <w:r>
+        <w:rPr>
+          <w:lang w:val="en-GB"/>
+        </w:rPr>
+        <w:t>Game number</w:t>
+      </w:r>
+    </w:p>
+    <w:p>
+      <w:pPr>
+        <w:rPr>
+          <w:lang w:val="en-GB"/>
+        </w:rPr>
+      </w:pPr>
+      <w:r>
+        <w:rPr>
+          <w:noProof/>
+        </w:rPr>
+        <w:drawing>
+          <wp:anchor distT="180340" distB="180340" distL="114300" distR="114300" simplePos="0" relativeHeight="251662336" behindDoc="0" locked="0" layoutInCell="1" allowOverlap="1">
+            <wp:simplePos x="0" y="0"/>
+            <wp:positionH relativeFrom="margin">
+              <wp:align>center</wp:align>
+            </wp:positionH>
+            <wp:positionV relativeFrom="paragraph">
+              <wp:posOffset>535940</wp:posOffset>
+            </wp:positionV>
+            <wp:extent cx="2466000" cy="1137600"/>
+            <wp:effectExtent l="0" t="0" r="0" b="5715"/>
+            <wp:wrapTopAndBottom/>
+            <wp:docPr id="12" name="Picture 12"/>
+            <wp:cNvGraphicFramePr>
+              <a:graphicFrameLocks xmlns:a="http://schemas.openxmlformats.org/drawingml/2006/main" noChangeAspect="1"/>
+            </wp:cNvGraphicFramePr>
+            <a:graphic xmlns:a="http://schemas.openxmlformats.org/drawingml/2006/main">
+              <a:graphicData uri="http://schemas.openxmlformats.org/drawingml/2006/picture">
+                <pic:pic xmlns:pic="http://schemas.openxmlformats.org/drawingml/2006/picture">
+                  <pic:nvPicPr>
+                    <pic:cNvPr id="12" name="new-game-gameid.png"/>
+                    <pic:cNvPicPr/>
+                  </pic:nvPicPr>
+                  <pic:blipFill>
+                    <a:blip r:embed="rId14">
+                      <a:extLst>
+                        <a:ext uri="{28A0092B-C50C-407E-A947-70E740481C1C}">
+                          <a14:useLocalDpi xmlns:a14="http://schemas.microsoft.com/office/drawing/2010/main" val="0"/>
+                        </a:ext>
+                      </a:extLst>
+                    </a:blip>
+                    <a:stretch>
+                      <a:fillRect/>
+                    </a:stretch>
+                  </pic:blipFill>
+                  <pic:spPr>
+                    <a:xfrm>
+                      <a:off x="0" y="0"/>
+                      <a:ext cx="2466000" cy="1137600"/>
+                    </a:xfrm>
+                    <a:prstGeom prst="rect">
+                      <a:avLst/>
+                    </a:prstGeom>
+                  </pic:spPr>
+                </pic:pic>
+              </a:graphicData>
+            </a:graphic>
+            <wp14:sizeRelH relativeFrom="margin">
+              <wp14:pctWidth>0</wp14:pctWidth>
+            </wp14:sizeRelH>
+            <wp14:sizeRelV relativeFrom="margin">
+              <wp14:pctHeight>0</wp14:pctHeight>
+            </wp14:sizeRelV>
+          </wp:anchor>
+        </w:drawing>
+      </w:r>
+      <w:r>
+        <w:rPr>
+          <w:lang w:val="en-GB"/>
+        </w:rPr>
         <w:t>After entering your username, you will be prompted to enter the number of the specific variant of the game you are to play, which will be given to you by the experiment supervisor:</w:t>
       </w:r>
     </w:p>
@@ -907,45 +1050,11 @@
         </w:rPr>
         <w:t>le to connect with that of your partner!</w:t>
       </w:r>
-    </w:p>
-    <w:p>
-      <w:pPr>
-        <w:pStyle w:val="Heading1"/>
-        <w:rPr>
-          <w:lang w:val="en-GB"/>
-        </w:rPr>
-      </w:pPr>
-      <w:r>
-        <w:rPr>
-          <w:lang w:val="en-GB"/>
-        </w:rPr>
-        <w:t>Ending</w:t>
-      </w:r>
-    </w:p>
-    <w:p>
-      <w:pPr>
-        <w:rPr>
-          <w:lang w:val="en-GB"/>
-        </w:rPr>
-      </w:pPr>
-      <w:r>
-        <w:rPr>
-          <w:lang w:val="en-GB"/>
-        </w:rPr>
-        <w:t>The game is over either once all pieces are in their correct position or after fifteen minutes at the longest. Don’t worry if you can’t finish the game — just try your best!</w:t>
-      </w:r>
-    </w:p>
-    <w:p>
-      <w:pPr>
-        <w:rPr>
-          <w:lang w:val="en-GB"/>
-        </w:rPr>
-      </w:pPr>
-      <w:r>
-        <w:rPr>
-          <w:lang w:val="en-GB"/>
-        </w:rPr>
-        <w:t xml:space="preserve">Thanks a lot for your time and have fun </w:t>
+      <w:r>
+        <w:rPr>
+          <w:lang w:val="en-GB"/>
+        </w:rPr>
+        <w:t xml:space="preserve"> Thanks a lot for your time and have fun </w:t>
       </w:r>
       <w:proofErr w:type="spellStart"/>
       <w:r>
@@ -961,6 +1070,13 @@
         </w:rPr>
         <w:t>!</w:t>
       </w:r>
+    </w:p>
+    <w:p>
+      <w:pPr>
+        <w:rPr>
+          <w:lang w:val="en-GB"/>
+        </w:rPr>
+      </w:pPr>
     </w:p>
     <w:sectPr>
       <w:pgSz w:w="12240" w:h="15840"/>
@@ -1870,7 +1986,7 @@
 </file>
 
 <file path=customXml/itemProps1.xml><?xml version="1.0" encoding="utf-8"?>
-<ds:datastoreItem xmlns:ds="http://schemas.openxmlformats.org/officeDocument/2006/customXml" ds:itemID="{E4B27B2B-5C78-453B-96F5-B444F4974476}">
+<ds:datastoreItem xmlns:ds="http://schemas.openxmlformats.org/officeDocument/2006/customXml" ds:itemID="{64465689-F2AD-491B-BD24-8F49B1A14211}">
   <ds:schemaRefs>
     <ds:schemaRef ds:uri="http://schemas.openxmlformats.org/officeDocument/2006/bibliography"/>
   </ds:schemaRefs>

</xml_diff>

<commit_message>
updated instructions for new "next turn" GUI behavior
</commit_message>
<xml_diff>
--- a/Experiment/Instructions.docx
+++ b/Experiment/Instructions.docx
@@ -158,13 +158,31 @@
         <w:rPr>
           <w:lang w:val="en-GB"/>
         </w:rPr>
-        <w:t xml:space="preserve"> the piece the other person must</w:t>
-      </w:r>
-      <w:r>
-        <w:rPr>
-          <w:lang w:val="en-GB"/>
-        </w:rPr>
-        <w:t xml:space="preserve"> move, chosen by the computer: By selecting the correct piece, you gain one point. If you select the wrong piece, you lose </w:t>
+        <w:t xml:space="preserve"> the piece </w:t>
+      </w:r>
+      <w:r>
+        <w:rPr>
+          <w:lang w:val="en-GB"/>
+        </w:rPr>
+        <w:t xml:space="preserve">which will be moved in the next </w:t>
+      </w:r>
+      <w:r>
+        <w:rPr>
+          <w:lang w:val="en-GB"/>
+        </w:rPr>
+        <w:t>turn</w:t>
+      </w:r>
+      <w:r>
+        <w:rPr>
+          <w:lang w:val="en-GB"/>
+        </w:rPr>
+        <w:t xml:space="preserve"> as</w:t>
+      </w:r>
+      <w:r>
+        <w:rPr>
+          <w:lang w:val="en-GB"/>
+        </w:rPr>
+        <w:t xml:space="preserve"> chosen by the computer: By selecting the correct piece, you gain one point. If you select the wrong piece, you lose </w:t>
       </w:r>
       <w:r>
         <w:rPr>
@@ -222,7 +240,19 @@
         <w:rPr>
           <w:lang w:val="en-GB"/>
         </w:rPr>
-        <w:t xml:space="preserve"> who can see which piece has to move — or the “selector” — the player </w:t>
+        <w:t xml:space="preserve"> who can see which piece </w:t>
+      </w:r>
+      <w:r>
+        <w:rPr>
+          <w:lang w:val="en-GB"/>
+        </w:rPr>
+        <w:t>will move in the next turn</w:t>
+      </w:r>
+      <w:r>
+        <w:rPr>
+          <w:lang w:val="en-GB"/>
+        </w:rPr>
+        <w:t xml:space="preserve"> — or the “selector” — the player </w:t>
       </w:r>
       <w:r>
         <w:rPr>
@@ -288,21 +318,33 @@
       </w:pPr>
       <w:r>
         <w:rPr>
+          <w:lang w:val="en-GB"/>
+        </w:rPr>
+        <w:t>As instructor</w:t>
+      </w:r>
+    </w:p>
+    <w:p>
+      <w:pPr>
+        <w:jc w:val="center"/>
+        <w:rPr>
+          <w:lang w:val="en-GB"/>
+        </w:rPr>
+      </w:pPr>
+      <w:r>
+        <w:rPr>
+          <w:lang w:val="en-GB"/>
+        </w:rPr>
+        <w:t>One of the players will be instructed to proceed to the next turn via a dialog box on the screen.</w:t>
+      </w:r>
+      <w:r>
+        <w:rPr>
           <w:noProof/>
         </w:rPr>
         <w:drawing>
-          <wp:anchor distT="0" distB="0" distL="114300" distR="114300" simplePos="0" relativeHeight="251664384" behindDoc="0" locked="0" layoutInCell="1" allowOverlap="1">
-            <wp:simplePos x="0" y="0"/>
-            <wp:positionH relativeFrom="margin">
-              <wp:align>right</wp:align>
-            </wp:positionH>
-            <wp:positionV relativeFrom="paragraph">
-              <wp:posOffset>218440</wp:posOffset>
-            </wp:positionV>
-            <wp:extent cx="1288415" cy="381000"/>
-            <wp:effectExtent l="0" t="0" r="6985" b="0"/>
-            <wp:wrapSquare wrapText="bothSides"/>
-            <wp:docPr id="13" name="Picture 13"/>
+          <wp:inline distT="0" distB="0" distL="0" distR="0" wp14:anchorId="12222046" wp14:editId="423CDE18">
+            <wp:extent cx="1800225" cy="760540"/>
+            <wp:effectExtent l="0" t="0" r="0" b="1905"/>
+            <wp:docPr id="4" name="Picture 4"/>
             <wp:cNvGraphicFramePr>
               <a:graphicFrameLocks xmlns:a="http://schemas.openxmlformats.org/drawingml/2006/main" noChangeAspect="1"/>
             </wp:cNvGraphicFramePr>
@@ -310,7 +352,7 @@
               <a:graphicData uri="http://schemas.openxmlformats.org/drawingml/2006/picture">
                 <pic:pic xmlns:pic="http://schemas.openxmlformats.org/drawingml/2006/picture">
                   <pic:nvPicPr>
-                    <pic:cNvPr id="1" name=""/>
+                    <pic:cNvPr id="4" name="next-turn.PNG"/>
                     <pic:cNvPicPr/>
                   </pic:nvPicPr>
                   <pic:blipFill>
@@ -328,7 +370,7 @@
                   <pic:spPr>
                     <a:xfrm>
                       <a:off x="0" y="0"/>
-                      <a:ext cx="1288415" cy="381000"/>
+                      <a:ext cx="1822007" cy="769742"/>
                     </a:xfrm>
                     <a:prstGeom prst="rect">
                       <a:avLst/>
@@ -337,57 +379,8 @@
                 </pic:pic>
               </a:graphicData>
             </a:graphic>
-            <wp14:sizeRelH relativeFrom="margin">
-              <wp14:pctWidth>0</wp14:pctWidth>
-            </wp14:sizeRelH>
-            <wp14:sizeRelV relativeFrom="margin">
-              <wp14:pctHeight>0</wp14:pctHeight>
-            </wp14:sizeRelV>
-          </wp:anchor>
+          </wp:inline>
         </w:drawing>
-      </w:r>
-      <w:r>
-        <w:rPr>
-          <w:lang w:val="en-GB"/>
-        </w:rPr>
-        <w:t>As instructor</w:t>
-      </w:r>
-    </w:p>
-    <w:p>
-      <w:pPr>
-        <w:rPr>
-          <w:lang w:val="en-GB"/>
-        </w:rPr>
-      </w:pPr>
-      <w:r>
-        <w:rPr>
-          <w:lang w:val="en-GB"/>
-        </w:rPr>
-        <w:t>When instructed to continue to the next turn</w:t>
-      </w:r>
-      <w:r>
-        <w:rPr>
-          <w:lang w:val="en-GB"/>
-        </w:rPr>
-        <w:t xml:space="preserve">, </w:t>
-      </w:r>
-      <w:r>
-        <w:rPr>
-          <w:lang w:val="en-GB"/>
-        </w:rPr>
-        <w:t>click the “Next turn” button, which will be highlighted in red for the instructor</w:t>
-      </w:r>
-      <w:r>
-        <w:rPr>
-          <w:lang w:val="en-GB"/>
-        </w:rPr>
-        <w:t xml:space="preserve"> as shown to the right.</w:t>
-      </w:r>
-      <w:r>
-        <w:rPr>
-          <w:noProof/>
-        </w:rPr>
-        <w:t xml:space="preserve"> </w:t>
       </w:r>
     </w:p>
     <w:p>
@@ -467,7 +460,13 @@
         <w:rPr>
           <w:lang w:val="en-GB"/>
         </w:rPr>
-        <w:t>When the “next turn” button is clicked, a piece will be randomly highlighted with a dashed box around it, as shown on the right: This is the piece which the other playe</w:t>
+        <w:t>When the player clicks “OK”</w:t>
+      </w:r>
+      <w:r>
+        <w:rPr>
+          <w:lang w:val="en-GB"/>
+        </w:rPr>
+        <w:t>, a piece will be randomly highlighted with a dashed box around it, as shown on the right: This is the piece which the other playe</w:t>
       </w:r>
       <w:r>
         <w:rPr>
@@ -785,35 +784,47 @@
           </wp:inline>
         </w:drawing>
       </w:r>
+    </w:p>
+    <w:p>
+      <w:pPr>
+        <w:pStyle w:val="Heading1"/>
+        <w:rPr>
+          <w:lang w:val="en-GB"/>
+        </w:rPr>
+      </w:pPr>
+      <w:r>
+        <w:rPr>
+          <w:lang w:val="en-GB"/>
+        </w:rPr>
+        <w:t>Starting the game</w:t>
+      </w:r>
+    </w:p>
+    <w:p>
+      <w:pPr>
+        <w:pStyle w:val="Heading2"/>
+        <w:rPr>
+          <w:lang w:val="en-GB"/>
+        </w:rPr>
+      </w:pPr>
+      <w:r>
+        <w:rPr>
+          <w:lang w:val="en-GB"/>
+        </w:rPr>
+        <w:t>User</w:t>
+      </w:r>
+      <w:r>
+        <w:rPr>
+          <w:lang w:val="en-GB"/>
+        </w:rPr>
+        <w:t xml:space="preserve"> </w:t>
+      </w:r>
       <w:bookmarkStart w:id="0" w:name="_GoBack"/>
       <w:bookmarkEnd w:id="0"/>
-    </w:p>
-    <w:p>
-      <w:pPr>
-        <w:pStyle w:val="Heading1"/>
-        <w:rPr>
-          <w:lang w:val="en-GB"/>
-        </w:rPr>
-      </w:pPr>
-      <w:r>
-        <w:rPr>
-          <w:lang w:val="en-GB"/>
-        </w:rPr>
-        <w:t>Starting the game</w:t>
-      </w:r>
-    </w:p>
-    <w:p>
-      <w:pPr>
-        <w:pStyle w:val="Heading2"/>
-        <w:rPr>
-          <w:lang w:val="en-GB"/>
-        </w:rPr>
-      </w:pPr>
-      <w:r>
-        <w:rPr>
-          <w:lang w:val="en-GB"/>
-        </w:rPr>
-        <w:t>Username</w:t>
+      <w:r>
+        <w:rPr>
+          <w:lang w:val="en-GB"/>
+        </w:rPr>
+        <w:t>name</w:t>
       </w:r>
     </w:p>
     <w:p>
@@ -1054,21 +1065,7 @@
         <w:rPr>
           <w:lang w:val="en-GB"/>
         </w:rPr>
-        <w:t xml:space="preserve"> Thanks a lot for your time and have fun </w:t>
-      </w:r>
-      <w:proofErr w:type="spellStart"/>
-      <w:r>
-        <w:rPr>
-          <w:lang w:val="en-GB"/>
-        </w:rPr>
-        <w:t>tangramming</w:t>
-      </w:r>
-      <w:proofErr w:type="spellEnd"/>
-      <w:r>
-        <w:rPr>
-          <w:lang w:val="en-GB"/>
-        </w:rPr>
-        <w:t>!</w:t>
+        <w:t xml:space="preserve"> Thanks a lot for your time and have fun tangramming!</w:t>
       </w:r>
     </w:p>
     <w:p>
@@ -1986,7 +1983,7 @@
 </file>
 
 <file path=customXml/itemProps1.xml><?xml version="1.0" encoding="utf-8"?>
-<ds:datastoreItem xmlns:ds="http://schemas.openxmlformats.org/officeDocument/2006/customXml" ds:itemID="{64465689-F2AD-491B-BD24-8F49B1A14211}">
+<ds:datastoreItem xmlns:ds="http://schemas.openxmlformats.org/officeDocument/2006/customXml" ds:itemID="{E576AEF2-029F-4DC0-94E6-DE451205550F}">
   <ds:schemaRefs>
     <ds:schemaRef ds:uri="http://schemas.openxmlformats.org/officeDocument/2006/bibliography"/>
   </ds:schemaRefs>

</xml_diff>